<commit_message>
Executive Summary -- Added More info in the Overview section
</commit_message>
<xml_diff>
--- a/Deliverable 2/Executive Summary.docx
+++ b/Deliverable 2/Executive Summary.docx
@@ -190,7 +190,13 @@
     </w:p>
     <w:p>
       <w:r>
-        <w:t xml:space="preserve">Over the course of the fiscal year, Suzanne Hayes sends letters to donors, urging potential donors to donate and come to events. During the annual </w:t>
+        <w:t xml:space="preserve">Over the course of the fiscal year, Suzanne Hayes sends letters to donors, urging potential donors to donate and come to events. </w:t>
+      </w:r>
+      <w:r>
+        <w:t xml:space="preserve">Class coordinators for each class also send letters to potential donors soliciting for larger donations. </w:t>
+      </w:r>
+      <w:r>
+        <w:t xml:space="preserve">During the annual </w:t>
       </w:r>
       <w:proofErr w:type="spellStart"/>
       <w:r>
@@ -199,371 +205,381 @@
       <w:proofErr w:type="spellEnd"/>
       <w:r>
         <w:t>, Ms. Hayes</w:t>
+      </w:r>
+      <w:r>
+        <w:t xml:space="preserve"> asks students and others to volunteer in calling potential donors; by the end of May, those not donated will be called again by either the class coordinator or Ms. Hayes herself. </w:t>
+      </w:r>
+    </w:p>
+    <w:p>
+      <w:pPr>
+        <w:pStyle w:val="Heading1"/>
+      </w:pPr>
+      <w:r>
+        <w:t>Planning</w:t>
+      </w:r>
+    </w:p>
+    <w:p>
+      <w:pPr>
+        <w:rPr>
+          <w:sz w:val="18"/>
+          <w:szCs w:val="18"/>
+        </w:rPr>
+      </w:pPr>
+      <w:r>
+        <w:rPr>
+          <w:sz w:val="18"/>
+          <w:szCs w:val="18"/>
+        </w:rPr>
+        <w:t>Process of pl</w:t>
+      </w:r>
+      <w:r>
+        <w:rPr>
+          <w:sz w:val="18"/>
+          <w:szCs w:val="18"/>
+        </w:rPr>
+        <w:t>anning compl</w:t>
+      </w:r>
+      <w:r>
+        <w:rPr>
+          <w:sz w:val="18"/>
+          <w:szCs w:val="18"/>
+        </w:rPr>
+        <w:t>eted in Deliverable 1</w:t>
+      </w:r>
+    </w:p>
+    <w:p>
+      <w:r>
+        <w:t xml:space="preserve">Before even designing and implementing the database, </w:t>
+      </w:r>
+      <w:r>
+        <w:t xml:space="preserve">we set up a Slack </w:t>
+      </w:r>
+      <w:r>
+        <w:t>group to discuss and plan our project streamlining our conversations and work.</w:t>
+      </w:r>
+      <w:r>
+        <w:t xml:space="preserve"> Thought m</w:t>
+      </w:r>
+      <w:r>
+        <w:t>ost of our work was done individually, we</w:t>
+      </w:r>
+      <w:r>
+        <w:t xml:space="preserve"> however</w:t>
+      </w:r>
+      <w:r>
+        <w:t xml:space="preserve"> coordinated our work</w:t>
+      </w:r>
+      <w:r>
+        <w:t xml:space="preserve"> through Slack</w:t>
+      </w:r>
+      <w:r>
+        <w:t xml:space="preserve">, making sure we didn’t </w:t>
+      </w:r>
+      <w:r>
+        <w:t xml:space="preserve">over-step our bounds in work others were doing. </w:t>
+      </w:r>
+    </w:p>
+    <w:p>
+      <w:r>
+        <w:t xml:space="preserve">Charles </w:t>
+      </w:r>
+      <w:proofErr w:type="spellStart"/>
+      <w:r>
+        <w:t>Wigle</w:t>
+      </w:r>
+      <w:proofErr w:type="spellEnd"/>
+      <w:r>
+        <w:t xml:space="preserve"> </w:t>
+      </w:r>
+      <w:r>
+        <w:t xml:space="preserve">created the outer </w:t>
+      </w:r>
+      <w:r>
+        <w:t>Tables</w:t>
+      </w:r>
+      <w:r>
+        <w:t xml:space="preserve">, Employee, Business, Alumni, </w:t>
+      </w:r>
+      <w:proofErr w:type="spellStart"/>
+      <w:r>
+        <w:t>GradStu</w:t>
+      </w:r>
+      <w:r>
+        <w:t>dent</w:t>
+      </w:r>
+      <w:proofErr w:type="spellEnd"/>
+      <w:r>
+        <w:t>,</w:t>
+      </w:r>
+      <w:r>
+        <w:t xml:space="preserve"> and</w:t>
+      </w:r>
+      <w:r>
+        <w:t xml:space="preserve"> Parents. He also</w:t>
+      </w:r>
+      <w:r>
+        <w:t xml:space="preserve"> </w:t>
+      </w:r>
+      <w:r>
+        <w:t>opened</w:t>
+      </w:r>
+      <w:r>
+        <w:t xml:space="preserve"> communication and helped create a sense of direction for the project.</w:t>
+      </w:r>
+      <w:r>
+        <w:t xml:space="preserve"> Matt</w:t>
+      </w:r>
+      <w:r>
+        <w:t xml:space="preserve"> </w:t>
+      </w:r>
+      <w:r>
+        <w:t>created</w:t>
+      </w:r>
+      <w:r>
+        <w:t xml:space="preserve"> the Address, Donation, Payment Method, Employers, Event, </w:t>
+      </w:r>
+      <w:proofErr w:type="spellStart"/>
+      <w:r>
+        <w:t>EmployerPayment</w:t>
+      </w:r>
+      <w:proofErr w:type="spellEnd"/>
+      <w:r>
+        <w:t>, and Payment tables</w:t>
+      </w:r>
+      <w:r>
+        <w:t xml:space="preserve">. Crystal created and </w:t>
+      </w:r>
+      <w:r>
+        <w:t xml:space="preserve">revised the design of the ERD and creation script. </w:t>
+      </w:r>
+      <w:r>
+        <w:t xml:space="preserve">And Jonathan compiled the separate table create scripts into a single script, added comments, and added tables </w:t>
+      </w:r>
+      <w:proofErr w:type="spellStart"/>
+      <w:r>
+        <w:t>EventDonors</w:t>
+      </w:r>
+      <w:proofErr w:type="spellEnd"/>
+      <w:r>
+        <w:t xml:space="preserve"> and Donor. </w:t>
+      </w:r>
+    </w:p>
+    <w:p>
+      <w:pPr>
+        <w:pStyle w:val="Heading1"/>
+      </w:pPr>
+      <w:r>
+        <w:t>Initial Testing</w:t>
+      </w:r>
+    </w:p>
+    <w:p>
+      <w:pPr>
+        <w:rPr>
+          <w:sz w:val="18"/>
+          <w:szCs w:val="18"/>
+        </w:rPr>
+      </w:pPr>
+      <w:r>
+        <w:rPr>
+          <w:sz w:val="18"/>
+          <w:szCs w:val="18"/>
+        </w:rPr>
+        <w:t>Note how you accomplished the loading of test data into the database, and how you plan to use that for testing.</w:t>
+      </w:r>
+    </w:p>
+    <w:p>
+      <w:r>
+        <w:t>After receiving feedback from our last deliverable</w:t>
+      </w:r>
+      <w:r>
+        <w:t>, we changed items in the ERD to better fit the requirements given by the customer. We removed</w:t>
+      </w:r>
+      <w:r>
+        <w:t xml:space="preserve"> the table </w:t>
+      </w:r>
+      <w:proofErr w:type="spellStart"/>
+      <w:r>
+        <w:t>PaymentMethod</w:t>
+      </w:r>
+      <w:proofErr w:type="spellEnd"/>
+      <w:r>
+        <w:t xml:space="preserve"> and</w:t>
+      </w:r>
+      <w:r>
+        <w:t xml:space="preserve"> tables describing other Donors</w:t>
+      </w:r>
+      <w:r>
+        <w:t>: E</w:t>
+      </w:r>
+      <w:r>
+        <w:t xml:space="preserve">mployee, Business, Alumni, </w:t>
+      </w:r>
+      <w:proofErr w:type="spellStart"/>
+      <w:r>
+        <w:t>GradStu</w:t>
+      </w:r>
+      <w:r>
+        <w:t>dent</w:t>
+      </w:r>
+      <w:proofErr w:type="spellEnd"/>
+      <w:r>
+        <w:t>,</w:t>
+      </w:r>
+      <w:r>
+        <w:t xml:space="preserve"> and</w:t>
+      </w:r>
+      <w:r>
+        <w:t xml:space="preserve"> Parents</w:t>
+      </w:r>
+      <w:r>
+        <w:t>. We th</w:t>
+      </w:r>
+      <w:r>
+        <w:t xml:space="preserve">en added two </w:t>
+      </w:r>
+      <w:r>
+        <w:t xml:space="preserve">unary </w:t>
+      </w:r>
+      <w:r>
+        <w:t>relationships to the donors</w:t>
+      </w:r>
+      <w:r>
+        <w:t xml:space="preserve"> table: Coordinator and Spouse; not to mention two new Foreign Keys referencing said Coordinator and Spouse</w:t>
+      </w:r>
+      <w:r>
+        <w:t xml:space="preserve"> IDs</w:t>
+      </w:r>
+      <w:r>
+        <w:t>. Also a</w:t>
+      </w:r>
+      <w:r>
+        <w:t>fter the feedback, Crystal added a GitHub Reposit</w:t>
+      </w:r>
+      <w:r>
+        <w:t xml:space="preserve">ory, ridding us the problem of source control. </w:t>
+      </w:r>
+    </w:p>
+    <w:p>
+      <w:r>
+        <w:t xml:space="preserve">Using data generation </w:t>
+      </w:r>
+      <w:r>
+        <w:t>web</w:t>
+      </w:r>
+      <w:r>
+        <w:t xml:space="preserve">sites like </w:t>
+      </w:r>
+      <w:proofErr w:type="spellStart"/>
+      <w:r>
+        <w:t>Mockaroo</w:t>
+      </w:r>
+      <w:proofErr w:type="spellEnd"/>
+      <w:r>
+        <w:t>, we added insert statements for the tables. Jonathan added</w:t>
+      </w:r>
+      <w:r>
+        <w:t xml:space="preserve"> 25</w:t>
+      </w:r>
+      <w:r>
+        <w:t xml:space="preserve"> inserts for the Addres</w:t>
+      </w:r>
+      <w:r>
+        <w:t>s table. And while</w:t>
+      </w:r>
+      <w:r>
+        <w:t xml:space="preserve"> Matt made</w:t>
+      </w:r>
+      <w:r>
+        <w:t xml:space="preserve"> the Event inserts, Employer inserts, and </w:t>
+      </w:r>
+      <w:r>
+        <w:t>12 more Address inserts</w:t>
+      </w:r>
+      <w:r>
+        <w:t xml:space="preserve">, Charles made the Donor Inserts and compiled them. </w:t>
+      </w:r>
+    </w:p>
+    <w:p>
+      <w:r>
+        <w:t xml:space="preserve">While there were some issues with the Event data due to size constraints by which the mock data creation site gives us, it was an easy fix. </w:t>
+      </w:r>
+    </w:p>
+    <w:p>
+      <w:r>
+        <w:br w:type="page"/>
+      </w:r>
+    </w:p>
+    <w:p>
+      <w:pPr>
+        <w:pStyle w:val="Heading1"/>
+      </w:pPr>
+      <w:r>
+        <w:lastRenderedPageBreak/>
+        <w:t>Infrastructure Plan</w:t>
+      </w:r>
+    </w:p>
+    <w:p>
+      <w:pPr>
+        <w:rPr>
+          <w:sz w:val="18"/>
+          <w:szCs w:val="18"/>
+        </w:rPr>
+      </w:pPr>
+      <w:r>
+        <w:rPr>
+          <w:sz w:val="18"/>
+          <w:szCs w:val="18"/>
+        </w:rPr>
+        <w:t>Include brief expectations of the size of the database. Discuss the infrastructure required for the transactional database (e.g., database server specifications), and what infrastructure requirements the customer might need if they want to do data warehousing or data mining.</w:t>
+      </w:r>
+    </w:p>
+    <w:p>
+      <w:pPr>
+        <w:pStyle w:val="Heading3"/>
+      </w:pPr>
+      <w:r>
+        <w:t>Size</w:t>
+      </w:r>
+    </w:p>
+    <w:p>
+      <w:r>
+        <w:t xml:space="preserve">The testing insert data doesn’t nearly compare to the potential size of the database in production. Seeing as how our database currently has </w:t>
+      </w:r>
+      <w:r>
+        <w:t>70 total row entries, versus 100,000 donor row entries</w:t>
+      </w:r>
+    </w:p>
+    <w:p>
+      <w:pPr>
+        <w:pStyle w:val="Heading3"/>
+      </w:pPr>
+      <w:r>
+        <w:t>Database Specs</w:t>
+      </w:r>
+    </w:p>
+    <w:p>
+      <w:r>
+        <w:t>Lorem ipsum</w:t>
+      </w:r>
+      <w:r>
+        <w:t xml:space="preserve">… </w:t>
       </w:r>
       <w:bookmarkStart w:id="0" w:name="_GoBack"/>
       <w:bookmarkEnd w:id="0"/>
     </w:p>
     <w:p>
       <w:pPr>
-        <w:pStyle w:val="Heading1"/>
-      </w:pPr>
-      <w:r>
-        <w:t>Planning</w:t>
-      </w:r>
-    </w:p>
-    <w:p>
-      <w:pPr>
-        <w:rPr>
-          <w:sz w:val="18"/>
-          <w:szCs w:val="18"/>
-        </w:rPr>
-      </w:pPr>
-      <w:r>
-        <w:rPr>
-          <w:sz w:val="18"/>
-          <w:szCs w:val="18"/>
-        </w:rPr>
-        <w:t>Process of pl</w:t>
-      </w:r>
-      <w:r>
-        <w:rPr>
-          <w:sz w:val="18"/>
-          <w:szCs w:val="18"/>
-        </w:rPr>
-        <w:t>anning compl</w:t>
-      </w:r>
-      <w:r>
-        <w:rPr>
-          <w:sz w:val="18"/>
-          <w:szCs w:val="18"/>
-        </w:rPr>
-        <w:t>eted in Deliverable 1</w:t>
-      </w:r>
-    </w:p>
-    <w:p>
-      <w:r>
-        <w:t xml:space="preserve">Before even designing and implementing the database, </w:t>
-      </w:r>
-      <w:r>
-        <w:t xml:space="preserve">we set up a Slack </w:t>
-      </w:r>
-      <w:r>
-        <w:t>group to discuss and plan our project streamlining our conversations and work.</w:t>
-      </w:r>
-      <w:r>
-        <w:t xml:space="preserve"> Thought m</w:t>
-      </w:r>
-      <w:r>
-        <w:t>ost of our work was done individually, we</w:t>
-      </w:r>
-      <w:r>
-        <w:t xml:space="preserve"> however</w:t>
-      </w:r>
-      <w:r>
-        <w:t xml:space="preserve"> coordinated our work</w:t>
-      </w:r>
-      <w:r>
-        <w:t xml:space="preserve"> through Slack</w:t>
-      </w:r>
-      <w:r>
-        <w:t xml:space="preserve">, making sure we didn’t </w:t>
-      </w:r>
-      <w:r>
-        <w:t xml:space="preserve">over-step our bounds in work others were doing. </w:t>
-      </w:r>
-    </w:p>
-    <w:p>
-      <w:r>
-        <w:t xml:space="preserve">Charles </w:t>
-      </w:r>
-      <w:proofErr w:type="spellStart"/>
-      <w:r>
-        <w:t>Wigle</w:t>
-      </w:r>
-      <w:proofErr w:type="spellEnd"/>
-      <w:r>
-        <w:t xml:space="preserve"> </w:t>
-      </w:r>
-      <w:r>
-        <w:t xml:space="preserve">created the outer </w:t>
-      </w:r>
-      <w:r>
-        <w:t>Tables</w:t>
-      </w:r>
-      <w:r>
-        <w:t xml:space="preserve">, Employee, Business, Alumni, </w:t>
-      </w:r>
-      <w:proofErr w:type="spellStart"/>
-      <w:r>
-        <w:t>GradStu</w:t>
-      </w:r>
-      <w:r>
-        <w:t>dent</w:t>
-      </w:r>
-      <w:proofErr w:type="spellEnd"/>
-      <w:r>
-        <w:t>,</w:t>
-      </w:r>
-      <w:r>
-        <w:t xml:space="preserve"> and</w:t>
-      </w:r>
-      <w:r>
-        <w:t xml:space="preserve"> Parents. He also</w:t>
-      </w:r>
-      <w:r>
-        <w:t xml:space="preserve"> </w:t>
-      </w:r>
-      <w:r>
-        <w:t>opened</w:t>
-      </w:r>
-      <w:r>
-        <w:t xml:space="preserve"> communication and helped create a sense of direction for the project.</w:t>
-      </w:r>
-      <w:r>
-        <w:t xml:space="preserve"> Matt</w:t>
-      </w:r>
-      <w:r>
-        <w:t xml:space="preserve"> </w:t>
-      </w:r>
-      <w:r>
-        <w:t>created</w:t>
-      </w:r>
-      <w:r>
-        <w:t xml:space="preserve"> the Address, Donation, Payment Method, Employers, Event, </w:t>
-      </w:r>
-      <w:proofErr w:type="spellStart"/>
-      <w:r>
-        <w:t>EmployerPayment</w:t>
-      </w:r>
-      <w:proofErr w:type="spellEnd"/>
-      <w:r>
-        <w:t>, and Payment tables</w:t>
-      </w:r>
-      <w:r>
-        <w:t xml:space="preserve">. Crystal created and </w:t>
-      </w:r>
-      <w:r>
-        <w:t xml:space="preserve">revised the design of the ERD and creation script. </w:t>
-      </w:r>
-      <w:r>
-        <w:t xml:space="preserve">And Jonathan compiled the separate table create scripts into a single script, added comments, and added tables </w:t>
-      </w:r>
-      <w:proofErr w:type="spellStart"/>
-      <w:r>
-        <w:t>EventDonors</w:t>
-      </w:r>
-      <w:proofErr w:type="spellEnd"/>
-      <w:r>
-        <w:t xml:space="preserve"> and Donor. </w:t>
-      </w:r>
-    </w:p>
-    <w:p>
-      <w:pPr>
-        <w:pStyle w:val="Heading1"/>
-      </w:pPr>
-      <w:r>
-        <w:t>Initial Testing</w:t>
-      </w:r>
-    </w:p>
-    <w:p>
-      <w:pPr>
-        <w:rPr>
-          <w:sz w:val="18"/>
-          <w:szCs w:val="18"/>
-        </w:rPr>
-      </w:pPr>
-      <w:r>
-        <w:rPr>
-          <w:sz w:val="18"/>
-          <w:szCs w:val="18"/>
-        </w:rPr>
-        <w:t>Note how you accomplished the loading of test data into the database, and how you plan to use that for testing.</w:t>
-      </w:r>
-    </w:p>
-    <w:p>
-      <w:r>
-        <w:t>After receiving feedback from our last deliverable</w:t>
-      </w:r>
-      <w:r>
-        <w:t>, we changed items in the ERD to better fit the requirements given by the customer. We removed</w:t>
-      </w:r>
-      <w:r>
-        <w:t xml:space="preserve"> the table </w:t>
-      </w:r>
-      <w:proofErr w:type="spellStart"/>
-      <w:r>
-        <w:t>PaymentMethod</w:t>
-      </w:r>
-      <w:proofErr w:type="spellEnd"/>
-      <w:r>
-        <w:t xml:space="preserve"> and</w:t>
-      </w:r>
-      <w:r>
-        <w:t xml:space="preserve"> tables describing other Donors</w:t>
-      </w:r>
-      <w:r>
-        <w:t>: E</w:t>
-      </w:r>
-      <w:r>
-        <w:t xml:space="preserve">mployee, Business, Alumni, </w:t>
-      </w:r>
-      <w:proofErr w:type="spellStart"/>
-      <w:r>
-        <w:t>GradStu</w:t>
-      </w:r>
-      <w:r>
-        <w:t>dent</w:t>
-      </w:r>
-      <w:proofErr w:type="spellEnd"/>
-      <w:r>
-        <w:t>,</w:t>
-      </w:r>
-      <w:r>
-        <w:t xml:space="preserve"> and</w:t>
-      </w:r>
-      <w:r>
-        <w:t xml:space="preserve"> Parents</w:t>
-      </w:r>
-      <w:r>
-        <w:t>. We th</w:t>
-      </w:r>
-      <w:r>
-        <w:t xml:space="preserve">en added two </w:t>
-      </w:r>
-      <w:r>
-        <w:t xml:space="preserve">unary </w:t>
-      </w:r>
-      <w:r>
-        <w:t>relationships to the donors</w:t>
-      </w:r>
-      <w:r>
-        <w:t xml:space="preserve"> table: Coordinator and Spouse; not to mention two new Foreign Keys referencing said Coordinator and Spouse</w:t>
-      </w:r>
-      <w:r>
-        <w:t xml:space="preserve"> IDs</w:t>
-      </w:r>
-      <w:r>
-        <w:t>. Also a</w:t>
-      </w:r>
-      <w:r>
-        <w:t>fter the feedback, Crystal added a GitHub Reposit</w:t>
-      </w:r>
-      <w:r>
-        <w:t xml:space="preserve">ory, ridding us the problem of source control. </w:t>
-      </w:r>
-    </w:p>
-    <w:p>
-      <w:r>
-        <w:t xml:space="preserve">Using data generation </w:t>
-      </w:r>
-      <w:r>
-        <w:t>web</w:t>
-      </w:r>
-      <w:r>
-        <w:t xml:space="preserve">sites like </w:t>
-      </w:r>
-      <w:proofErr w:type="spellStart"/>
-      <w:r>
-        <w:t>Mockaroo</w:t>
-      </w:r>
-      <w:proofErr w:type="spellEnd"/>
-      <w:r>
-        <w:t>, we added insert statements for the tables. Jonathan added</w:t>
-      </w:r>
-      <w:r>
-        <w:t xml:space="preserve"> 25</w:t>
-      </w:r>
-      <w:r>
-        <w:t xml:space="preserve"> inserts for the Addres</w:t>
-      </w:r>
-      <w:r>
-        <w:t>s table. And while</w:t>
-      </w:r>
-      <w:r>
-        <w:t xml:space="preserve"> Matt made</w:t>
-      </w:r>
-      <w:r>
-        <w:t xml:space="preserve"> the Event inserts, Employer inserts, and </w:t>
-      </w:r>
-      <w:r>
-        <w:t>12 more Address inserts</w:t>
-      </w:r>
-      <w:r>
-        <w:t xml:space="preserve">, Charles made the Donor Inserts and compiled them. </w:t>
-      </w:r>
-    </w:p>
-    <w:p>
-      <w:r>
-        <w:t xml:space="preserve">While there were some issues with the Event data due to size constraints by which the mock data creation site gives us, it was an easy fix. </w:t>
-      </w:r>
-    </w:p>
-    <w:p>
-      <w:r>
-        <w:br w:type="page"/>
-      </w:r>
-    </w:p>
-    <w:p>
-      <w:pPr>
-        <w:pStyle w:val="Heading1"/>
-      </w:pPr>
-      <w:r>
-        <w:lastRenderedPageBreak/>
-        <w:t>Infrastructure Plan</w:t>
-      </w:r>
-    </w:p>
-    <w:p>
-      <w:pPr>
-        <w:rPr>
-          <w:sz w:val="18"/>
-          <w:szCs w:val="18"/>
-        </w:rPr>
-      </w:pPr>
-      <w:r>
-        <w:rPr>
-          <w:sz w:val="18"/>
-          <w:szCs w:val="18"/>
-        </w:rPr>
-        <w:t>Include brief expectations of the size of the database. Discuss the infrastructure required for the transactional database (e.g., database server specifications), and what infrastructure requirements the customer might need if they want to do data warehousing or data mining.</w:t>
-      </w:r>
-    </w:p>
-    <w:p>
-      <w:pPr>
         <w:pStyle w:val="Heading3"/>
       </w:pPr>
       <w:r>
-        <w:t>Size</w:t>
-      </w:r>
-    </w:p>
-    <w:p>
-      <w:r>
-        <w:t xml:space="preserve">The testing insert data doesn’t nearly compare to the potential size of the database in production. Seeing as how our database currently has </w:t>
-      </w:r>
-      <w:r>
-        <w:t>70 total row entries, versus 100,000 donor row entries</w:t>
-      </w:r>
-    </w:p>
-    <w:p>
-      <w:pPr>
-        <w:pStyle w:val="Heading3"/>
-      </w:pPr>
-      <w:r>
-        <w:t>Database Specs</w:t>
-      </w:r>
-    </w:p>
-    <w:p>
-      <w:r>
-        <w:t>Lorem ipsum</w:t>
-      </w:r>
-    </w:p>
-    <w:p>
-      <w:pPr>
-        <w:pStyle w:val="Heading3"/>
-      </w:pPr>
-      <w:r>
         <w:t>Data Mining Requirements</w:t>
       </w:r>
     </w:p>
-    <w:p/>
+    <w:p>
+      <w:r>
+        <w:t xml:space="preserve">Lorem ipsum… </w:t>
+      </w:r>
+    </w:p>
     <w:p>
       <w:pPr>
         <w:pStyle w:val="Heading1"/>

</xml_diff>

<commit_message>
Exec Summary -- Added more to the infrastructure plan
</commit_message>
<xml_diff>
--- a/Deliverable 2/Executive Summary.docx
+++ b/Deliverable 2/Executive Summary.docx
@@ -559,10 +559,10 @@
     </w:p>
     <w:p>
       <w:r>
-        <w:t>Lorem ipsum</w:t>
-      </w:r>
-      <w:r>
-        <w:t xml:space="preserve">… </w:t>
+        <w:t>For the Donor table we will need to implement a proced</w:t>
+      </w:r>
+      <w:r>
+        <w:t xml:space="preserve">ure in calculating the total donations a Donor gives that is eventually stored within the Donor table. </w:t>
       </w:r>
       <w:bookmarkStart w:id="0" w:name="_GoBack"/>
       <w:bookmarkEnd w:id="0"/>

</xml_diff>